<commit_message>
Guide 9 - finished.
</commit_message>
<xml_diff>
--- a/Guides/Guide 9.docx
+++ b/Guides/Guide 9.docx
@@ -16,24 +16,8 @@
           <w:rFonts w:ascii="Calibri" w:eastAsia="Times New Roman" w:hAnsi="Calibri" w:cs="Calibri"/>
           <w:color w:val="000000"/>
         </w:rPr>
-        <w:t>CS – 344 Guide 9</w:t>
-      </w:r>
-      <w:r>
-        <w:rPr>
-          <w:rFonts w:ascii="Calibri" w:eastAsia="Times New Roman" w:hAnsi="Calibri" w:cs="Calibri"/>
-          <w:color w:val="000000"/>
-        </w:rPr>
-        <w:t xml:space="preserve"> – </w:t>
-      </w:r>
-      <w:r>
-        <w:rPr>
-          <w:rFonts w:ascii="Calibri" w:eastAsia="Times New Roman" w:hAnsi="Calibri" w:cs="Calibri"/>
-          <w:color w:val="000000"/>
-        </w:rPr>
-        <w:t>Classification</w:t>
-      </w:r>
-      <w:bookmarkStart w:id="0" w:name="_GoBack"/>
-      <w:bookmarkEnd w:id="0"/>
+        <w:t>CS – 344 Guide 9 – Classification</w:t>
+      </w:r>
     </w:p>
     <w:p>
       <w:pPr>
@@ -45,16 +29,12 @@
         <w:rPr>
           <w:rFonts w:ascii="Calibri" w:eastAsia="Times New Roman" w:hAnsi="Calibri" w:cs="Calibri"/>
           <w:color w:val="000000"/>
-          <w:sz w:val="27"/>
-          <w:szCs w:val="27"/>
-        </w:rPr>
-      </w:pPr>
-      <w:r>
-        <w:rPr>
-          <w:rFonts w:ascii="Calibri" w:eastAsia="Times New Roman" w:hAnsi="Calibri" w:cs="Calibri"/>
-          <w:color w:val="000000"/>
-          <w:sz w:val="27"/>
-          <w:szCs w:val="27"/>
+        </w:rPr>
+      </w:pPr>
+      <w:r>
+        <w:rPr>
+          <w:rFonts w:ascii="Calibri" w:eastAsia="Times New Roman" w:hAnsi="Calibri" w:cs="Calibri"/>
+          <w:color w:val="000000"/>
         </w:rPr>
         <w:t>Google’s </w:t>
       </w:r>
@@ -63,8 +43,6 @@
           <w:rPr>
             <w:rFonts w:ascii="Calibri" w:eastAsia="Times New Roman" w:hAnsi="Calibri" w:cs="Calibri"/>
             <w:color w:val="550000"/>
-            <w:sz w:val="27"/>
-            <w:szCs w:val="27"/>
             <w:u w:val="single"/>
           </w:rPr>
           <w:t>Machine Learning Crash Course</w:t>
@@ -81,8 +59,6 @@
         <w:rPr>
           <w:rFonts w:ascii="Calibri" w:eastAsia="Times New Roman" w:hAnsi="Calibri" w:cs="Calibri"/>
           <w:color w:val="000000"/>
-          <w:sz w:val="27"/>
-          <w:szCs w:val="27"/>
         </w:rPr>
       </w:pPr>
       <w:hyperlink r:id="rId6" w:tgtFrame="_blank" w:history="1">
@@ -90,8 +66,6 @@
           <w:rPr>
             <w:rFonts w:ascii="Calibri" w:eastAsia="Times New Roman" w:hAnsi="Calibri" w:cs="Calibri"/>
             <w:color w:val="550000"/>
-            <w:sz w:val="27"/>
-            <w:szCs w:val="27"/>
             <w:u w:val="single"/>
           </w:rPr>
           <w:t>Logistic Regression</w:t>
@@ -108,16 +82,32 @@
         <w:rPr>
           <w:rFonts w:ascii="Calibri" w:eastAsia="Times New Roman" w:hAnsi="Calibri" w:cs="Calibri"/>
           <w:color w:val="000000"/>
-          <w:sz w:val="27"/>
-          <w:szCs w:val="27"/>
-        </w:rPr>
-      </w:pPr>
-      <w:r>
-        <w:rPr>
-          <w:rFonts w:ascii="Calibri" w:eastAsia="Times New Roman" w:hAnsi="Calibri" w:cs="Calibri"/>
-          <w:color w:val="000000"/>
-          <w:sz w:val="27"/>
-          <w:szCs w:val="27"/>
+        </w:rPr>
+      </w:pPr>
+      <w:r>
+        <w:rPr>
+          <w:rFonts w:ascii="Calibri" w:eastAsia="Times New Roman" w:hAnsi="Calibri" w:cs="Calibri"/>
+          <w:color w:val="550000"/>
+        </w:rPr>
+        <w:t>Definition: a model that generates a probability for each possible discrete label value in classification problems by applying a sigmoid function to a linear prediction.</w:t>
+      </w:r>
+    </w:p>
+    <w:p>
+      <w:pPr>
+        <w:numPr>
+          <w:ilvl w:val="2"/>
+          <w:numId w:val="1"/>
+        </w:numPr>
+        <w:spacing w:before="100" w:beforeAutospacing="1" w:after="100" w:afterAutospacing="1" w:line="240" w:lineRule="auto"/>
+        <w:rPr>
+          <w:rFonts w:ascii="Calibri" w:eastAsia="Times New Roman" w:hAnsi="Calibri" w:cs="Calibri"/>
+          <w:color w:val="000000"/>
+        </w:rPr>
+      </w:pPr>
+      <w:r>
+        <w:rPr>
+          <w:rFonts w:ascii="Calibri" w:eastAsia="Times New Roman" w:hAnsi="Calibri" w:cs="Calibri"/>
+          <w:color w:val="000000"/>
         </w:rPr>
         <w:t>Terms:</w:t>
       </w:r>
@@ -132,18 +122,14 @@
         <w:rPr>
           <w:rFonts w:ascii="Calibri" w:eastAsia="Times New Roman" w:hAnsi="Calibri" w:cs="Calibri"/>
           <w:color w:val="000000"/>
-          <w:sz w:val="27"/>
-          <w:szCs w:val="27"/>
-        </w:rPr>
-      </w:pPr>
-      <w:r>
-        <w:rPr>
-          <w:rFonts w:ascii="Calibri" w:eastAsia="Times New Roman" w:hAnsi="Calibri" w:cs="Calibri"/>
-          <w:i/>
-          <w:iCs/>
-          <w:color w:val="000000"/>
-          <w:sz w:val="27"/>
-          <w:szCs w:val="27"/>
+        </w:rPr>
+      </w:pPr>
+      <w:r>
+        <w:rPr>
+          <w:rFonts w:ascii="Calibri" w:eastAsia="Times New Roman" w:hAnsi="Calibri" w:cs="Calibri"/>
+          <w:i/>
+          <w:iCs/>
+          <w:color w:val="000000"/>
         </w:rPr>
         <w:t>Sigmoid</w:t>
       </w:r>
@@ -151,6 +137,81 @@
     <w:p>
       <w:pPr>
         <w:numPr>
+          <w:ilvl w:val="4"/>
+          <w:numId w:val="1"/>
+        </w:numPr>
+        <w:spacing w:before="100" w:beforeAutospacing="1" w:after="100" w:afterAutospacing="1" w:line="240" w:lineRule="auto"/>
+        <w:rPr>
+          <w:rFonts w:ascii="Calibri" w:eastAsia="Times New Roman" w:hAnsi="Calibri" w:cs="Calibri"/>
+          <w:color w:val="000000"/>
+        </w:rPr>
+      </w:pPr>
+      <w:r>
+        <w:rPr>
+          <w:rFonts w:ascii="Calibri" w:eastAsia="Times New Roman" w:hAnsi="Calibri" w:cs="Calibri"/>
+          <w:i/>
+          <w:iCs/>
+          <w:color w:val="000000"/>
+        </w:rPr>
+        <w:t>A function that maps logistic or multinomial regression output (log odds) to probabilities, returning a value between 0 and 1.</w:t>
+      </w:r>
+    </w:p>
+    <w:p>
+      <w:pPr>
+        <w:numPr>
+          <w:ilvl w:val="4"/>
+          <w:numId w:val="1"/>
+        </w:numPr>
+        <w:spacing w:before="100" w:beforeAutospacing="1" w:after="100" w:afterAutospacing="1" w:line="240" w:lineRule="auto"/>
+        <w:rPr>
+          <w:rFonts w:ascii="Calibri" w:eastAsia="Times New Roman" w:hAnsi="Calibri" w:cs="Calibri"/>
+          <w:color w:val="000000"/>
+        </w:rPr>
+      </w:pPr>
+      <w:r>
+        <w:rPr>
+          <w:rFonts w:ascii="Calibri" w:eastAsia="Times New Roman" w:hAnsi="Calibri" w:cs="Calibri"/>
+          <w:i/>
+          <w:iCs/>
+          <w:color w:val="000000"/>
+        </w:rPr>
+        <w:t>Y = 1 / (1 + e^(-alpha))</w:t>
+      </w:r>
+    </w:p>
+    <w:p>
+      <w:pPr>
+        <w:numPr>
+          <w:ilvl w:val="5"/>
+          <w:numId w:val="1"/>
+        </w:numPr>
+        <w:spacing w:before="100" w:beforeAutospacing="1" w:after="100" w:afterAutospacing="1" w:line="240" w:lineRule="auto"/>
+        <w:rPr>
+          <w:rFonts w:ascii="Calibri" w:eastAsia="Times New Roman" w:hAnsi="Calibri" w:cs="Calibri"/>
+          <w:color w:val="000000"/>
+        </w:rPr>
+      </w:pPr>
+      <w:r>
+        <w:rPr>
+          <w:rFonts w:ascii="Calibri" w:eastAsia="Times New Roman" w:hAnsi="Calibri" w:cs="Calibri"/>
+          <w:i/>
+          <w:iCs/>
+          <w:color w:val="000000"/>
+        </w:rPr>
+        <w:t xml:space="preserve">Alpha </w:t>
+      </w:r>
+      <w:r>
+        <w:rPr>
+          <w:rFonts w:ascii="Calibri" w:eastAsia="Times New Roman" w:hAnsi="Calibri" w:cs="Calibri"/>
+          <w:i/>
+          <w:iCs/>
+          <w:color w:val="000000"/>
+        </w:rPr>
+        <w:t>= b + w1x1 + w2x2 + …wnxn (logistic regression)</w:t>
+      </w:r>
+    </w:p>
+    <w:p>
+      <w:pPr>
+        <w:numPr>
           <w:ilvl w:val="3"/>
           <w:numId w:val="1"/>
         </w:numPr>
@@ -158,18 +219,14 @@
         <w:rPr>
           <w:rFonts w:ascii="Calibri" w:eastAsia="Times New Roman" w:hAnsi="Calibri" w:cs="Calibri"/>
           <w:color w:val="000000"/>
-          <w:sz w:val="27"/>
-          <w:szCs w:val="27"/>
-        </w:rPr>
-      </w:pPr>
-      <w:r>
-        <w:rPr>
-          <w:rFonts w:ascii="Calibri" w:eastAsia="Times New Roman" w:hAnsi="Calibri" w:cs="Calibri"/>
-          <w:i/>
-          <w:iCs/>
-          <w:color w:val="000000"/>
-          <w:sz w:val="27"/>
-          <w:szCs w:val="27"/>
+        </w:rPr>
+      </w:pPr>
+      <w:r>
+        <w:rPr>
+          <w:rFonts w:ascii="Calibri" w:eastAsia="Times New Roman" w:hAnsi="Calibri" w:cs="Calibri"/>
+          <w:i/>
+          <w:iCs/>
+          <w:color w:val="000000"/>
         </w:rPr>
         <w:t>Log loss</w:t>
       </w:r>
@@ -177,6 +234,50 @@
     <w:p>
       <w:pPr>
         <w:numPr>
+          <w:ilvl w:val="4"/>
+          <w:numId w:val="1"/>
+        </w:numPr>
+        <w:spacing w:before="100" w:beforeAutospacing="1" w:after="100" w:afterAutospacing="1" w:line="240" w:lineRule="auto"/>
+        <w:rPr>
+          <w:rFonts w:ascii="Calibri" w:eastAsia="Times New Roman" w:hAnsi="Calibri" w:cs="Calibri"/>
+          <w:color w:val="000000"/>
+        </w:rPr>
+      </w:pPr>
+      <w:r>
+        <w:rPr>
+          <w:rFonts w:ascii="Calibri" w:eastAsia="Times New Roman" w:hAnsi="Calibri" w:cs="Calibri"/>
+          <w:i/>
+          <w:iCs/>
+          <w:color w:val="000000"/>
+        </w:rPr>
+        <w:t>The loss function used in binary logistic regression</w:t>
+      </w:r>
+    </w:p>
+    <w:p>
+      <w:pPr>
+        <w:numPr>
+          <w:ilvl w:val="4"/>
+          <w:numId w:val="1"/>
+        </w:numPr>
+        <w:spacing w:before="100" w:beforeAutospacing="1" w:after="100" w:afterAutospacing="1" w:line="240" w:lineRule="auto"/>
+        <w:rPr>
+          <w:rFonts w:ascii="Calibri" w:eastAsia="Times New Roman" w:hAnsi="Calibri" w:cs="Calibri"/>
+          <w:color w:val="000000"/>
+        </w:rPr>
+      </w:pPr>
+      <w:r>
+        <w:rPr>
+          <w:rFonts w:ascii="Calibri" w:eastAsia="Times New Roman" w:hAnsi="Calibri" w:cs="Calibri"/>
+          <w:i/>
+          <w:iCs/>
+          <w:color w:val="000000"/>
+        </w:rPr>
+        <w:t>= Riemann sum (x,y) element of D (-y*log(y’)-(1-y)*log(1-y’)</w:t>
+      </w:r>
+    </w:p>
+    <w:p>
+      <w:pPr>
+        <w:numPr>
           <w:ilvl w:val="3"/>
           <w:numId w:val="1"/>
         </w:numPr>
@@ -184,18 +285,14 @@
         <w:rPr>
           <w:rFonts w:ascii="Calibri" w:eastAsia="Times New Roman" w:hAnsi="Calibri" w:cs="Calibri"/>
           <w:color w:val="000000"/>
-          <w:sz w:val="27"/>
-          <w:szCs w:val="27"/>
-        </w:rPr>
-      </w:pPr>
-      <w:r>
-        <w:rPr>
-          <w:rFonts w:ascii="Calibri" w:eastAsia="Times New Roman" w:hAnsi="Calibri" w:cs="Calibri"/>
-          <w:i/>
-          <w:iCs/>
-          <w:color w:val="000000"/>
-          <w:sz w:val="27"/>
-          <w:szCs w:val="27"/>
+        </w:rPr>
+      </w:pPr>
+      <w:r>
+        <w:rPr>
+          <w:rFonts w:ascii="Calibri" w:eastAsia="Times New Roman" w:hAnsi="Calibri" w:cs="Calibri"/>
+          <w:i/>
+          <w:iCs/>
+          <w:color w:val="000000"/>
         </w:rPr>
         <w:t>Entropy</w:t>
       </w:r>
@@ -203,6 +300,50 @@
     <w:p>
       <w:pPr>
         <w:numPr>
+          <w:ilvl w:val="4"/>
+          <w:numId w:val="1"/>
+        </w:numPr>
+        <w:spacing w:before="100" w:beforeAutospacing="1" w:after="100" w:afterAutospacing="1" w:line="240" w:lineRule="auto"/>
+        <w:rPr>
+          <w:rFonts w:ascii="Calibri" w:eastAsia="Times New Roman" w:hAnsi="Calibri" w:cs="Calibri"/>
+          <w:color w:val="000000"/>
+        </w:rPr>
+      </w:pPr>
+      <w:r>
+        <w:rPr>
+          <w:rFonts w:ascii="Calibri" w:eastAsia="Times New Roman" w:hAnsi="Calibri" w:cs="Calibri"/>
+          <w:i/>
+          <w:iCs/>
+          <w:color w:val="000000"/>
+        </w:rPr>
+        <w:t>(cross-entropy) a generalization of Log Loss to multi-class classification problems.</w:t>
+      </w:r>
+    </w:p>
+    <w:p>
+      <w:pPr>
+        <w:numPr>
+          <w:ilvl w:val="4"/>
+          <w:numId w:val="1"/>
+        </w:numPr>
+        <w:spacing w:before="100" w:beforeAutospacing="1" w:after="100" w:afterAutospacing="1" w:line="240" w:lineRule="auto"/>
+        <w:rPr>
+          <w:rFonts w:ascii="Calibri" w:eastAsia="Times New Roman" w:hAnsi="Calibri" w:cs="Calibri"/>
+          <w:color w:val="000000"/>
+        </w:rPr>
+      </w:pPr>
+      <w:r>
+        <w:rPr>
+          <w:rFonts w:ascii="Calibri" w:eastAsia="Times New Roman" w:hAnsi="Calibri" w:cs="Calibri"/>
+          <w:i/>
+          <w:iCs/>
+          <w:color w:val="000000"/>
+        </w:rPr>
+        <w:t>Quantifies the difference between two probability distributions.</w:t>
+      </w:r>
+    </w:p>
+    <w:p>
+      <w:pPr>
+        <w:numPr>
           <w:ilvl w:val="3"/>
           <w:numId w:val="1"/>
         </w:numPr>
@@ -210,18 +351,14 @@
         <w:rPr>
           <w:rFonts w:ascii="Calibri" w:eastAsia="Times New Roman" w:hAnsi="Calibri" w:cs="Calibri"/>
           <w:color w:val="000000"/>
-          <w:sz w:val="27"/>
-          <w:szCs w:val="27"/>
-        </w:rPr>
-      </w:pPr>
-      <w:r>
-        <w:rPr>
-          <w:rFonts w:ascii="Calibri" w:eastAsia="Times New Roman" w:hAnsi="Calibri" w:cs="Calibri"/>
-          <w:i/>
-          <w:iCs/>
-          <w:color w:val="000000"/>
-          <w:sz w:val="27"/>
-          <w:szCs w:val="27"/>
+        </w:rPr>
+      </w:pPr>
+      <w:r>
+        <w:rPr>
+          <w:rFonts w:ascii="Calibri" w:eastAsia="Times New Roman" w:hAnsi="Calibri" w:cs="Calibri"/>
+          <w:i/>
+          <w:iCs/>
+          <w:color w:val="000000"/>
         </w:rPr>
         <w:t>Likelihood function</w:t>
       </w:r>
@@ -229,6 +366,50 @@
     <w:p>
       <w:pPr>
         <w:numPr>
+          <w:ilvl w:val="4"/>
+          <w:numId w:val="1"/>
+        </w:numPr>
+        <w:spacing w:before="100" w:beforeAutospacing="1" w:after="100" w:afterAutospacing="1" w:line="240" w:lineRule="auto"/>
+        <w:rPr>
+          <w:rFonts w:ascii="Calibri" w:eastAsia="Times New Roman" w:hAnsi="Calibri" w:cs="Calibri"/>
+          <w:color w:val="000000"/>
+        </w:rPr>
+      </w:pPr>
+      <w:r>
+        <w:rPr>
+          <w:rFonts w:ascii="Calibri" w:eastAsia="Times New Roman" w:hAnsi="Calibri" w:cs="Calibri"/>
+          <w:i/>
+          <w:iCs/>
+          <w:color w:val="000000"/>
+        </w:rPr>
+        <w:t>A particular function of the parameter of a statistical model given data.</w:t>
+      </w:r>
+    </w:p>
+    <w:p>
+      <w:pPr>
+        <w:numPr>
+          <w:ilvl w:val="4"/>
+          <w:numId w:val="1"/>
+        </w:numPr>
+        <w:spacing w:before="100" w:beforeAutospacing="1" w:after="100" w:afterAutospacing="1" w:line="240" w:lineRule="auto"/>
+        <w:rPr>
+          <w:rFonts w:ascii="Calibri" w:eastAsia="Times New Roman" w:hAnsi="Calibri" w:cs="Calibri"/>
+          <w:color w:val="000000"/>
+        </w:rPr>
+      </w:pPr>
+      <w:r>
+        <w:rPr>
+          <w:rFonts w:ascii="Calibri" w:eastAsia="Times New Roman" w:hAnsi="Calibri" w:cs="Calibri"/>
+          <w:i/>
+          <w:iCs/>
+          <w:color w:val="000000"/>
+        </w:rPr>
+        <w:t>Gives an idea of how well the data summarizes unknown parameters in probability distributions.</w:t>
+      </w:r>
+    </w:p>
+    <w:p>
+      <w:pPr>
+        <w:numPr>
           <w:ilvl w:val="2"/>
           <w:numId w:val="1"/>
         </w:numPr>
@@ -236,16 +417,12 @@
         <w:rPr>
           <w:rFonts w:ascii="Calibri" w:eastAsia="Times New Roman" w:hAnsi="Calibri" w:cs="Calibri"/>
           <w:color w:val="000000"/>
-          <w:sz w:val="27"/>
-          <w:szCs w:val="27"/>
-        </w:rPr>
-      </w:pPr>
-      <w:r>
-        <w:rPr>
-          <w:rFonts w:ascii="Calibri" w:eastAsia="Times New Roman" w:hAnsi="Calibri" w:cs="Calibri"/>
-          <w:color w:val="000000"/>
-          <w:sz w:val="27"/>
-          <w:szCs w:val="27"/>
+        </w:rPr>
+      </w:pPr>
+      <w:r>
+        <w:rPr>
+          <w:rFonts w:ascii="Calibri" w:eastAsia="Times New Roman" w:hAnsi="Calibri" w:cs="Calibri"/>
+          <w:color w:val="000000"/>
         </w:rPr>
         <w:t>Compare and contrast </w:t>
       </w:r>
@@ -255,8 +432,6 @@
           <w:i/>
           <w:iCs/>
           <w:color w:val="000000"/>
-          <w:sz w:val="27"/>
-          <w:szCs w:val="27"/>
         </w:rPr>
         <w:t>logistic</w:t>
       </w:r>
@@ -264,8 +439,6 @@
         <w:rPr>
           <w:rFonts w:ascii="Calibri" w:eastAsia="Times New Roman" w:hAnsi="Calibri" w:cs="Calibri"/>
           <w:color w:val="000000"/>
-          <w:sz w:val="27"/>
-          <w:szCs w:val="27"/>
         </w:rPr>
         <w:t> vs. </w:t>
       </w:r>
@@ -275,8 +448,6 @@
           <w:i/>
           <w:iCs/>
           <w:color w:val="000000"/>
-          <w:sz w:val="27"/>
-          <w:szCs w:val="27"/>
         </w:rPr>
         <w:t>linear</w:t>
       </w:r>
@@ -284,8 +455,6 @@
         <w:rPr>
           <w:rFonts w:ascii="Calibri" w:eastAsia="Times New Roman" w:hAnsi="Calibri" w:cs="Calibri"/>
           <w:color w:val="000000"/>
-          <w:sz w:val="27"/>
-          <w:szCs w:val="27"/>
         </w:rPr>
         <w:t> regression.</w:t>
       </w:r>
@@ -293,6 +462,106 @@
     <w:p>
       <w:pPr>
         <w:numPr>
+          <w:ilvl w:val="3"/>
+          <w:numId w:val="1"/>
+        </w:numPr>
+        <w:spacing w:before="100" w:beforeAutospacing="1" w:after="100" w:afterAutospacing="1" w:line="240" w:lineRule="auto"/>
+        <w:rPr>
+          <w:rFonts w:ascii="Calibri" w:eastAsia="Times New Roman" w:hAnsi="Calibri" w:cs="Calibri"/>
+          <w:color w:val="000000"/>
+        </w:rPr>
+      </w:pPr>
+      <w:r>
+        <w:rPr>
+          <w:rFonts w:ascii="Calibri" w:eastAsia="Times New Roman" w:hAnsi="Calibri" w:cs="Calibri"/>
+          <w:color w:val="000000"/>
+        </w:rPr>
+        <w:t>Logistic regression values are in the range of (0, 1).</w:t>
+      </w:r>
+    </w:p>
+    <w:p>
+      <w:pPr>
+        <w:numPr>
+          <w:ilvl w:val="4"/>
+          <w:numId w:val="1"/>
+        </w:numPr>
+        <w:spacing w:before="100" w:beforeAutospacing="1" w:after="100" w:afterAutospacing="1" w:line="240" w:lineRule="auto"/>
+        <w:rPr>
+          <w:rFonts w:ascii="Calibri" w:eastAsia="Times New Roman" w:hAnsi="Calibri" w:cs="Calibri"/>
+          <w:color w:val="000000"/>
+        </w:rPr>
+      </w:pPr>
+      <w:r>
+        <w:rPr>
+          <w:rFonts w:ascii="Calibri" w:eastAsia="Times New Roman" w:hAnsi="Calibri" w:cs="Calibri"/>
+          <w:color w:val="000000"/>
+        </w:rPr>
+        <w:t>Used when the dependent variable is binary in nature. (or categorical)</w:t>
+      </w:r>
+    </w:p>
+    <w:p>
+      <w:pPr>
+        <w:numPr>
+          <w:ilvl w:val="3"/>
+          <w:numId w:val="1"/>
+        </w:numPr>
+        <w:spacing w:before="100" w:beforeAutospacing="1" w:after="100" w:afterAutospacing="1" w:line="240" w:lineRule="auto"/>
+        <w:rPr>
+          <w:rFonts w:ascii="Calibri" w:eastAsia="Times New Roman" w:hAnsi="Calibri" w:cs="Calibri"/>
+          <w:color w:val="000000"/>
+        </w:rPr>
+      </w:pPr>
+      <w:r>
+        <w:rPr>
+          <w:rFonts w:ascii="Calibri" w:eastAsia="Times New Roman" w:hAnsi="Calibri" w:cs="Calibri"/>
+          <w:color w:val="000000"/>
+        </w:rPr>
+        <w:t>Linear regression values are in the range of [0,1]</w:t>
+      </w:r>
+    </w:p>
+    <w:p>
+      <w:pPr>
+        <w:numPr>
+          <w:ilvl w:val="4"/>
+          <w:numId w:val="1"/>
+        </w:numPr>
+        <w:spacing w:before="100" w:beforeAutospacing="1" w:after="100" w:afterAutospacing="1" w:line="240" w:lineRule="auto"/>
+        <w:rPr>
+          <w:rFonts w:ascii="Calibri" w:eastAsia="Times New Roman" w:hAnsi="Calibri" w:cs="Calibri"/>
+          <w:color w:val="000000"/>
+        </w:rPr>
+      </w:pPr>
+      <w:r>
+        <w:rPr>
+          <w:rFonts w:ascii="Calibri" w:eastAsia="Times New Roman" w:hAnsi="Calibri" w:cs="Calibri"/>
+          <w:color w:val="000000"/>
+        </w:rPr>
+        <w:t>Used when the dependent variable is continuous in nature</w:t>
+      </w:r>
+    </w:p>
+    <w:p>
+      <w:pPr>
+        <w:numPr>
+          <w:ilvl w:val="4"/>
+          <w:numId w:val="1"/>
+        </w:numPr>
+        <w:spacing w:before="100" w:beforeAutospacing="1" w:after="100" w:afterAutospacing="1" w:line="240" w:lineRule="auto"/>
+        <w:rPr>
+          <w:rFonts w:ascii="Calibri" w:eastAsia="Times New Roman" w:hAnsi="Calibri" w:cs="Calibri"/>
+          <w:color w:val="000000"/>
+        </w:rPr>
+      </w:pPr>
+      <w:r>
+        <w:rPr>
+          <w:rFonts w:ascii="Calibri" w:eastAsia="Times New Roman" w:hAnsi="Calibri" w:cs="Calibri"/>
+          <w:color w:val="000000"/>
+        </w:rPr>
+        <w:t>Used when the regression line is linear in nature.</w:t>
+      </w:r>
+    </w:p>
+    <w:p>
+      <w:pPr>
+        <w:numPr>
           <w:ilvl w:val="1"/>
           <w:numId w:val="1"/>
         </w:numPr>
@@ -300,8 +569,6 @@
         <w:rPr>
           <w:rFonts w:ascii="Calibri" w:eastAsia="Times New Roman" w:hAnsi="Calibri" w:cs="Calibri"/>
           <w:color w:val="000000"/>
-          <w:sz w:val="27"/>
-          <w:szCs w:val="27"/>
         </w:rPr>
       </w:pPr>
       <w:hyperlink r:id="rId7" w:tgtFrame="_blank" w:history="1">
@@ -309,8 +576,6 @@
           <w:rPr>
             <w:rFonts w:ascii="Calibri" w:eastAsia="Times New Roman" w:hAnsi="Calibri" w:cs="Calibri"/>
             <w:color w:val="550000"/>
-            <w:sz w:val="27"/>
-            <w:szCs w:val="27"/>
             <w:u w:val="single"/>
           </w:rPr>
           <w:t>Classification</w:t>
@@ -327,16 +592,12 @@
         <w:rPr>
           <w:rFonts w:ascii="Calibri" w:eastAsia="Times New Roman" w:hAnsi="Calibri" w:cs="Calibri"/>
           <w:color w:val="000000"/>
-          <w:sz w:val="27"/>
-          <w:szCs w:val="27"/>
-        </w:rPr>
-      </w:pPr>
-      <w:r>
-        <w:rPr>
-          <w:rFonts w:ascii="Calibri" w:eastAsia="Times New Roman" w:hAnsi="Calibri" w:cs="Calibri"/>
-          <w:color w:val="000000"/>
-          <w:sz w:val="27"/>
-          <w:szCs w:val="27"/>
+        </w:rPr>
+      </w:pPr>
+      <w:r>
+        <w:rPr>
+          <w:rFonts w:ascii="Calibri" w:eastAsia="Times New Roman" w:hAnsi="Calibri" w:cs="Calibri"/>
+          <w:color w:val="000000"/>
         </w:rPr>
         <w:t>Terms:</w:t>
       </w:r>
@@ -351,21 +612,70 @@
         <w:rPr>
           <w:rFonts w:ascii="Calibri" w:eastAsia="Times New Roman" w:hAnsi="Calibri" w:cs="Calibri"/>
           <w:color w:val="000000"/>
-          <w:sz w:val="27"/>
-          <w:szCs w:val="27"/>
-        </w:rPr>
-      </w:pPr>
-      <w:r>
-        <w:rPr>
-          <w:rFonts w:ascii="Calibri" w:eastAsia="Times New Roman" w:hAnsi="Calibri" w:cs="Calibri"/>
-          <w:i/>
-          <w:iCs/>
-          <w:color w:val="000000"/>
-          <w:sz w:val="27"/>
-          <w:szCs w:val="27"/>
+        </w:rPr>
+      </w:pPr>
+      <w:r>
+        <w:rPr>
+          <w:rFonts w:ascii="Calibri" w:eastAsia="Times New Roman" w:hAnsi="Calibri" w:cs="Calibri"/>
+          <w:i/>
+          <w:iCs/>
+          <w:color w:val="000000"/>
         </w:rPr>
         <w:t>ROC curve</w:t>
       </w:r>
+      <w:r>
+        <w:rPr>
+          <w:rFonts w:ascii="Calibri" w:eastAsia="Times New Roman" w:hAnsi="Calibri" w:cs="Calibri"/>
+          <w:i/>
+          <w:iCs/>
+          <w:color w:val="000000"/>
+        </w:rPr>
+        <w:t xml:space="preserve"> (receiver operating characteristic curve)</w:t>
+      </w:r>
+    </w:p>
+    <w:p>
+      <w:pPr>
+        <w:numPr>
+          <w:ilvl w:val="4"/>
+          <w:numId w:val="1"/>
+        </w:numPr>
+        <w:spacing w:before="100" w:beforeAutospacing="1" w:after="100" w:afterAutospacing="1" w:line="240" w:lineRule="auto"/>
+        <w:rPr>
+          <w:rFonts w:ascii="Calibri" w:eastAsia="Times New Roman" w:hAnsi="Calibri" w:cs="Calibri"/>
+          <w:color w:val="000000"/>
+        </w:rPr>
+      </w:pPr>
+      <w:r>
+        <w:rPr>
+          <w:rFonts w:ascii="Calibri" w:eastAsia="Times New Roman" w:hAnsi="Calibri" w:cs="Calibri"/>
+          <w:i/>
+          <w:iCs/>
+          <w:color w:val="000000"/>
+        </w:rPr>
+        <w:t>A curve of true positive rate versus false positive rate at different classification thresholds</w:t>
+      </w:r>
+    </w:p>
+    <w:p>
+      <w:pPr>
+        <w:numPr>
+          <w:ilvl w:val="4"/>
+          <w:numId w:val="1"/>
+        </w:numPr>
+        <w:spacing w:before="100" w:beforeAutospacing="1" w:after="100" w:afterAutospacing="1" w:line="240" w:lineRule="auto"/>
+        <w:rPr>
+          <w:rFonts w:ascii="Calibri" w:eastAsia="Times New Roman" w:hAnsi="Calibri" w:cs="Calibri"/>
+          <w:color w:val="000000"/>
+        </w:rPr>
+      </w:pPr>
+      <w:r>
+        <w:rPr>
+          <w:rFonts w:ascii="Calibri" w:eastAsia="Times New Roman" w:hAnsi="Calibri" w:cs="Calibri"/>
+          <w:i/>
+          <w:iCs/>
+          <w:color w:val="000000"/>
+        </w:rPr>
+        <w:t>Area under the ROC curve is the probability that a classifier will be more confident that a randomly chosen positive example is actually positive than that a randomly chosen negative example is positive.</w:t>
+      </w:r>
     </w:p>
     <w:p>
       <w:pPr>
@@ -377,18 +687,14 @@
         <w:rPr>
           <w:rFonts w:ascii="Calibri" w:eastAsia="Times New Roman" w:hAnsi="Calibri" w:cs="Calibri"/>
           <w:color w:val="000000"/>
-          <w:sz w:val="27"/>
-          <w:szCs w:val="27"/>
-        </w:rPr>
-      </w:pPr>
-      <w:r>
-        <w:rPr>
-          <w:rFonts w:ascii="Calibri" w:eastAsia="Times New Roman" w:hAnsi="Calibri" w:cs="Calibri"/>
-          <w:i/>
-          <w:iCs/>
-          <w:color w:val="000000"/>
-          <w:sz w:val="27"/>
-          <w:szCs w:val="27"/>
+        </w:rPr>
+      </w:pPr>
+      <w:r>
+        <w:rPr>
+          <w:rFonts w:ascii="Calibri" w:eastAsia="Times New Roman" w:hAnsi="Calibri" w:cs="Calibri"/>
+          <w:i/>
+          <w:iCs/>
+          <w:color w:val="000000"/>
         </w:rPr>
         <w:t>Prediction bias</w:t>
       </w:r>
@@ -396,6 +702,28 @@
     <w:p>
       <w:pPr>
         <w:numPr>
+          <w:ilvl w:val="4"/>
+          <w:numId w:val="1"/>
+        </w:numPr>
+        <w:spacing w:before="100" w:beforeAutospacing="1" w:after="100" w:afterAutospacing="1" w:line="240" w:lineRule="auto"/>
+        <w:rPr>
+          <w:rFonts w:ascii="Calibri" w:eastAsia="Times New Roman" w:hAnsi="Calibri" w:cs="Calibri"/>
+          <w:color w:val="000000"/>
+        </w:rPr>
+      </w:pPr>
+      <w:r>
+        <w:rPr>
+          <w:rFonts w:ascii="Calibri" w:eastAsia="Times New Roman" w:hAnsi="Calibri" w:cs="Calibri"/>
+          <w:i/>
+          <w:iCs/>
+          <w:color w:val="000000"/>
+        </w:rPr>
+        <w:t>A value indicating how far apart the average of predictions is from the average of labels in the dataset.</w:t>
+      </w:r>
+    </w:p>
+    <w:p>
+      <w:pPr>
+        <w:numPr>
           <w:ilvl w:val="3"/>
           <w:numId w:val="1"/>
         </w:numPr>
@@ -403,21 +731,71 @@
         <w:rPr>
           <w:rFonts w:ascii="Calibri" w:eastAsia="Times New Roman" w:hAnsi="Calibri" w:cs="Calibri"/>
           <w:color w:val="000000"/>
-          <w:sz w:val="27"/>
-          <w:szCs w:val="27"/>
-        </w:rPr>
-      </w:pPr>
-      <w:r>
-        <w:rPr>
-          <w:rFonts w:ascii="Calibri" w:eastAsia="Times New Roman" w:hAnsi="Calibri" w:cs="Calibri"/>
-          <w:i/>
-          <w:iCs/>
-          <w:color w:val="000000"/>
-          <w:sz w:val="27"/>
-          <w:szCs w:val="27"/>
+        </w:rPr>
+      </w:pPr>
+      <w:r>
+        <w:rPr>
+          <w:rFonts w:ascii="Calibri" w:eastAsia="Times New Roman" w:hAnsi="Calibri" w:cs="Calibri"/>
+          <w:i/>
+          <w:iCs/>
+          <w:color w:val="000000"/>
         </w:rPr>
         <w:t>Calibration plot</w:t>
       </w:r>
+      <w:r>
+        <w:rPr>
+          <w:rFonts w:ascii="Calibri" w:eastAsia="Times New Roman" w:hAnsi="Calibri" w:cs="Calibri"/>
+          <w:i/>
+          <w:iCs/>
+          <w:color w:val="000000"/>
+        </w:rPr>
+        <w:t xml:space="preserve"> (calibration layer)</w:t>
+      </w:r>
+    </w:p>
+    <w:p>
+      <w:pPr>
+        <w:numPr>
+          <w:ilvl w:val="4"/>
+          <w:numId w:val="1"/>
+        </w:numPr>
+        <w:spacing w:before="100" w:beforeAutospacing="1" w:after="100" w:afterAutospacing="1" w:line="240" w:lineRule="auto"/>
+        <w:rPr>
+          <w:rFonts w:ascii="Calibri" w:eastAsia="Times New Roman" w:hAnsi="Calibri" w:cs="Calibri"/>
+          <w:color w:val="000000"/>
+        </w:rPr>
+      </w:pPr>
+      <w:r>
+        <w:rPr>
+          <w:rFonts w:ascii="Calibri" w:eastAsia="Times New Roman" w:hAnsi="Calibri" w:cs="Calibri"/>
+          <w:i/>
+          <w:iCs/>
+          <w:color w:val="000000"/>
+        </w:rPr>
+        <w:t>A post-prediction adjustment, typically to account for prediction bias.</w:t>
+      </w:r>
+    </w:p>
+    <w:p>
+      <w:pPr>
+        <w:numPr>
+          <w:ilvl w:val="4"/>
+          <w:numId w:val="1"/>
+        </w:numPr>
+        <w:spacing w:before="100" w:beforeAutospacing="1" w:after="100" w:afterAutospacing="1" w:line="240" w:lineRule="auto"/>
+        <w:rPr>
+          <w:rFonts w:ascii="Calibri" w:eastAsia="Times New Roman" w:hAnsi="Calibri" w:cs="Calibri"/>
+          <w:color w:val="000000"/>
+        </w:rPr>
+      </w:pPr>
+      <w:r>
+        <w:rPr>
+          <w:rFonts w:ascii="Calibri" w:eastAsia="Times New Roman" w:hAnsi="Calibri" w:cs="Calibri"/>
+          <w:i/>
+          <w:iCs/>
+          <w:color w:val="000000"/>
+        </w:rPr>
+        <w:lastRenderedPageBreak/>
+        <w:t>The adjust predictions and probabilities should match the distribution of an observed set of labels</w:t>
+      </w:r>
     </w:p>
     <w:p>
       <w:pPr>
@@ -429,16 +807,12 @@
         <w:rPr>
           <w:rFonts w:ascii="Calibri" w:eastAsia="Times New Roman" w:hAnsi="Calibri" w:cs="Calibri"/>
           <w:color w:val="000000"/>
-          <w:sz w:val="27"/>
-          <w:szCs w:val="27"/>
-        </w:rPr>
-      </w:pPr>
-      <w:r>
-        <w:rPr>
-          <w:rFonts w:ascii="Calibri" w:eastAsia="Times New Roman" w:hAnsi="Calibri" w:cs="Calibri"/>
-          <w:color w:val="000000"/>
-          <w:sz w:val="27"/>
-          <w:szCs w:val="27"/>
+        </w:rPr>
+      </w:pPr>
+      <w:r>
+        <w:rPr>
+          <w:rFonts w:ascii="Calibri" w:eastAsia="Times New Roman" w:hAnsi="Calibri" w:cs="Calibri"/>
+          <w:color w:val="000000"/>
         </w:rPr>
         <w:t>Compare and contrast:</w:t>
       </w:r>
@@ -453,18 +827,14 @@
         <w:rPr>
           <w:rFonts w:ascii="Calibri" w:eastAsia="Times New Roman" w:hAnsi="Calibri" w:cs="Calibri"/>
           <w:color w:val="000000"/>
-          <w:sz w:val="27"/>
-          <w:szCs w:val="27"/>
-        </w:rPr>
-      </w:pPr>
-      <w:r>
-        <w:rPr>
-          <w:rFonts w:ascii="Calibri" w:eastAsia="Times New Roman" w:hAnsi="Calibri" w:cs="Calibri"/>
-          <w:i/>
-          <w:iCs/>
-          <w:color w:val="000000"/>
-          <w:sz w:val="27"/>
-          <w:szCs w:val="27"/>
+        </w:rPr>
+      </w:pPr>
+      <w:r>
+        <w:rPr>
+          <w:rFonts w:ascii="Calibri" w:eastAsia="Times New Roman" w:hAnsi="Calibri" w:cs="Calibri"/>
+          <w:i/>
+          <w:iCs/>
+          <w:color w:val="000000"/>
         </w:rPr>
         <w:t>regression</w:t>
       </w:r>
@@ -472,8 +842,6 @@
         <w:rPr>
           <w:rFonts w:ascii="Calibri" w:eastAsia="Times New Roman" w:hAnsi="Calibri" w:cs="Calibri"/>
           <w:color w:val="000000"/>
-          <w:sz w:val="27"/>
-          <w:szCs w:val="27"/>
         </w:rPr>
         <w:t> vs. </w:t>
       </w:r>
@@ -483,8 +851,6 @@
           <w:i/>
           <w:iCs/>
           <w:color w:val="000000"/>
-          <w:sz w:val="27"/>
-          <w:szCs w:val="27"/>
         </w:rPr>
         <w:t>classification</w:t>
       </w:r>
@@ -492,8 +858,6 @@
         <w:rPr>
           <w:rFonts w:ascii="Calibri" w:eastAsia="Times New Roman" w:hAnsi="Calibri" w:cs="Calibri"/>
           <w:color w:val="000000"/>
-          <w:sz w:val="27"/>
-          <w:szCs w:val="27"/>
         </w:rPr>
         <w:t>.</w:t>
       </w:r>
@@ -501,6 +865,50 @@
     <w:p>
       <w:pPr>
         <w:numPr>
+          <w:ilvl w:val="4"/>
+          <w:numId w:val="1"/>
+        </w:numPr>
+        <w:spacing w:before="100" w:beforeAutospacing="1" w:after="100" w:afterAutospacing="1" w:line="240" w:lineRule="auto"/>
+        <w:rPr>
+          <w:rFonts w:ascii="Calibri" w:eastAsia="Times New Roman" w:hAnsi="Calibri" w:cs="Calibri"/>
+          <w:color w:val="000000"/>
+        </w:rPr>
+      </w:pPr>
+      <w:r>
+        <w:rPr>
+          <w:rFonts w:ascii="Calibri" w:eastAsia="Times New Roman" w:hAnsi="Calibri" w:cs="Calibri"/>
+          <w:i/>
+          <w:iCs/>
+          <w:color w:val="000000"/>
+        </w:rPr>
+        <w:t>Regression model: a type of model that outputs continuous (typically, floating-point) values.</w:t>
+      </w:r>
+    </w:p>
+    <w:p>
+      <w:pPr>
+        <w:numPr>
+          <w:ilvl w:val="4"/>
+          <w:numId w:val="1"/>
+        </w:numPr>
+        <w:spacing w:before="100" w:beforeAutospacing="1" w:after="100" w:afterAutospacing="1" w:line="240" w:lineRule="auto"/>
+        <w:rPr>
+          <w:rFonts w:ascii="Calibri" w:eastAsia="Times New Roman" w:hAnsi="Calibri" w:cs="Calibri"/>
+          <w:color w:val="000000"/>
+        </w:rPr>
+      </w:pPr>
+      <w:r>
+        <w:rPr>
+          <w:rFonts w:ascii="Calibri" w:eastAsia="Times New Roman" w:hAnsi="Calibri" w:cs="Calibri"/>
+          <w:i/>
+          <w:iCs/>
+          <w:color w:val="000000"/>
+        </w:rPr>
+        <w:t>Classification model: a type of model for distinguishing among two or more discrete classes.</w:t>
+      </w:r>
+    </w:p>
+    <w:p>
+      <w:pPr>
+        <w:numPr>
           <w:ilvl w:val="3"/>
           <w:numId w:val="1"/>
         </w:numPr>
@@ -508,18 +916,14 @@
         <w:rPr>
           <w:rFonts w:ascii="Calibri" w:eastAsia="Times New Roman" w:hAnsi="Calibri" w:cs="Calibri"/>
           <w:color w:val="000000"/>
-          <w:sz w:val="27"/>
-          <w:szCs w:val="27"/>
-        </w:rPr>
-      </w:pPr>
-      <w:r>
-        <w:rPr>
-          <w:rFonts w:ascii="Calibri" w:eastAsia="Times New Roman" w:hAnsi="Calibri" w:cs="Calibri"/>
-          <w:i/>
-          <w:iCs/>
-          <w:color w:val="000000"/>
-          <w:sz w:val="27"/>
-          <w:szCs w:val="27"/>
+        </w:rPr>
+      </w:pPr>
+      <w:r>
+        <w:rPr>
+          <w:rFonts w:ascii="Calibri" w:eastAsia="Times New Roman" w:hAnsi="Calibri" w:cs="Calibri"/>
+          <w:i/>
+          <w:iCs/>
+          <w:color w:val="000000"/>
         </w:rPr>
         <w:t>accuracy</w:t>
       </w:r>
@@ -527,8 +931,6 @@
         <w:rPr>
           <w:rFonts w:ascii="Calibri" w:eastAsia="Times New Roman" w:hAnsi="Calibri" w:cs="Calibri"/>
           <w:color w:val="000000"/>
-          <w:sz w:val="27"/>
-          <w:szCs w:val="27"/>
         </w:rPr>
         <w:t> vs. </w:t>
       </w:r>
@@ -538,8 +940,6 @@
           <w:i/>
           <w:iCs/>
           <w:color w:val="000000"/>
-          <w:sz w:val="27"/>
-          <w:szCs w:val="27"/>
         </w:rPr>
         <w:t>precision</w:t>
       </w:r>
@@ -547,8 +947,6 @@
         <w:rPr>
           <w:rFonts w:ascii="Calibri" w:eastAsia="Times New Roman" w:hAnsi="Calibri" w:cs="Calibri"/>
           <w:color w:val="000000"/>
-          <w:sz w:val="27"/>
-          <w:szCs w:val="27"/>
         </w:rPr>
         <w:t> vs. </w:t>
       </w:r>
@@ -558,8 +956,6 @@
           <w:i/>
           <w:iCs/>
           <w:color w:val="000000"/>
-          <w:sz w:val="27"/>
-          <w:szCs w:val="27"/>
         </w:rPr>
         <w:t>recall</w:t>
       </w:r>
@@ -567,8 +963,6 @@
         <w:rPr>
           <w:rFonts w:ascii="Calibri" w:eastAsia="Times New Roman" w:hAnsi="Calibri" w:cs="Calibri"/>
           <w:color w:val="000000"/>
-          <w:sz w:val="27"/>
-          <w:szCs w:val="27"/>
         </w:rPr>
         <w:t>.</w:t>
       </w:r>
@@ -576,6 +970,182 @@
     <w:p>
       <w:pPr>
         <w:numPr>
+          <w:ilvl w:val="4"/>
+          <w:numId w:val="1"/>
+        </w:numPr>
+        <w:spacing w:before="100" w:beforeAutospacing="1" w:after="100" w:afterAutospacing="1" w:line="240" w:lineRule="auto"/>
+        <w:rPr>
+          <w:rFonts w:ascii="Calibri" w:eastAsia="Times New Roman" w:hAnsi="Calibri" w:cs="Calibri"/>
+          <w:color w:val="000000"/>
+        </w:rPr>
+      </w:pPr>
+      <w:r>
+        <w:rPr>
+          <w:rFonts w:ascii="Calibri" w:eastAsia="Times New Roman" w:hAnsi="Calibri" w:cs="Calibri"/>
+          <w:i/>
+          <w:iCs/>
+          <w:color w:val="000000"/>
+        </w:rPr>
+        <w:t>Accuracy: the fraction of predictions that a classification model got right</w:t>
+      </w:r>
+    </w:p>
+    <w:p>
+      <w:pPr>
+        <w:numPr>
+          <w:ilvl w:val="5"/>
+          <w:numId w:val="1"/>
+        </w:numPr>
+        <w:spacing w:before="100" w:beforeAutospacing="1" w:after="100" w:afterAutospacing="1" w:line="240" w:lineRule="auto"/>
+        <w:rPr>
+          <w:rFonts w:ascii="Calibri" w:eastAsia="Times New Roman" w:hAnsi="Calibri" w:cs="Calibri"/>
+          <w:color w:val="000000"/>
+        </w:rPr>
+      </w:pPr>
+      <w:r>
+        <w:rPr>
+          <w:rFonts w:ascii="Calibri" w:eastAsia="Times New Roman" w:hAnsi="Calibri" w:cs="Calibri"/>
+          <w:i/>
+          <w:iCs/>
+          <w:color w:val="000000"/>
+        </w:rPr>
+        <w:t>Multi-class: accuracy = correct predictions / total # of examples</w:t>
+      </w:r>
+    </w:p>
+    <w:p>
+      <w:pPr>
+        <w:numPr>
+          <w:ilvl w:val="5"/>
+          <w:numId w:val="1"/>
+        </w:numPr>
+        <w:spacing w:before="100" w:beforeAutospacing="1" w:after="100" w:afterAutospacing="1" w:line="240" w:lineRule="auto"/>
+        <w:rPr>
+          <w:rFonts w:ascii="Calibri" w:eastAsia="Times New Roman" w:hAnsi="Calibri" w:cs="Calibri"/>
+          <w:color w:val="000000"/>
+        </w:rPr>
+      </w:pPr>
+      <w:r>
+        <w:rPr>
+          <w:rFonts w:ascii="Calibri" w:eastAsia="Times New Roman" w:hAnsi="Calibri" w:cs="Calibri"/>
+          <w:i/>
+          <w:iCs/>
+          <w:color w:val="000000"/>
+        </w:rPr>
+        <w:t>Binary-class: accuracy = true positives + true negatives / total # of examples</w:t>
+      </w:r>
+    </w:p>
+    <w:p>
+      <w:pPr>
+        <w:numPr>
+          <w:ilvl w:val="4"/>
+          <w:numId w:val="1"/>
+        </w:numPr>
+        <w:spacing w:before="100" w:beforeAutospacing="1" w:after="100" w:afterAutospacing="1" w:line="240" w:lineRule="auto"/>
+        <w:rPr>
+          <w:rFonts w:ascii="Calibri" w:eastAsia="Times New Roman" w:hAnsi="Calibri" w:cs="Calibri"/>
+          <w:color w:val="000000"/>
+        </w:rPr>
+      </w:pPr>
+      <w:r>
+        <w:rPr>
+          <w:rFonts w:ascii="Calibri" w:eastAsia="Times New Roman" w:hAnsi="Calibri" w:cs="Calibri"/>
+          <w:i/>
+          <w:iCs/>
+          <w:color w:val="000000"/>
+        </w:rPr>
+        <w:t>Precision: a metric for classification models that identifies the frequency with which a model was correct when predicting the positive class.</w:t>
+      </w:r>
+    </w:p>
+    <w:p>
+      <w:pPr>
+        <w:numPr>
+          <w:ilvl w:val="5"/>
+          <w:numId w:val="1"/>
+        </w:numPr>
+        <w:spacing w:before="100" w:beforeAutospacing="1" w:after="100" w:afterAutospacing="1" w:line="240" w:lineRule="auto"/>
+        <w:rPr>
+          <w:rFonts w:ascii="Calibri" w:eastAsia="Times New Roman" w:hAnsi="Calibri" w:cs="Calibri"/>
+          <w:color w:val="000000"/>
+        </w:rPr>
+      </w:pPr>
+      <w:r>
+        <w:rPr>
+          <w:rFonts w:ascii="Calibri" w:eastAsia="Times New Roman" w:hAnsi="Calibri" w:cs="Calibri"/>
+          <w:i/>
+          <w:iCs/>
+          <w:color w:val="000000"/>
+        </w:rPr>
+        <w:t>Precision = true positives / true positives + false positives</w:t>
+      </w:r>
+    </w:p>
+    <w:p>
+      <w:pPr>
+        <w:numPr>
+          <w:ilvl w:val="4"/>
+          <w:numId w:val="1"/>
+        </w:numPr>
+        <w:spacing w:before="100" w:beforeAutospacing="1" w:after="100" w:afterAutospacing="1" w:line="240" w:lineRule="auto"/>
+        <w:rPr>
+          <w:rFonts w:ascii="Calibri" w:eastAsia="Times New Roman" w:hAnsi="Calibri" w:cs="Calibri"/>
+          <w:color w:val="000000"/>
+        </w:rPr>
+      </w:pPr>
+      <w:r>
+        <w:rPr>
+          <w:rFonts w:ascii="Calibri" w:eastAsia="Times New Roman" w:hAnsi="Calibri" w:cs="Calibri"/>
+          <w:i/>
+          <w:iCs/>
+          <w:color w:val="000000"/>
+        </w:rPr>
+        <w:t>Recall: a metric for classification models that answers the following question:</w:t>
+      </w:r>
+    </w:p>
+    <w:p>
+      <w:pPr>
+        <w:numPr>
+          <w:ilvl w:val="5"/>
+          <w:numId w:val="1"/>
+        </w:numPr>
+        <w:spacing w:before="100" w:beforeAutospacing="1" w:after="100" w:afterAutospacing="1" w:line="240" w:lineRule="auto"/>
+        <w:rPr>
+          <w:rFonts w:ascii="Calibri" w:eastAsia="Times New Roman" w:hAnsi="Calibri" w:cs="Calibri"/>
+          <w:color w:val="000000"/>
+        </w:rPr>
+      </w:pPr>
+      <w:r>
+        <w:rPr>
+          <w:rFonts w:ascii="Calibri" w:eastAsia="Times New Roman" w:hAnsi="Calibri" w:cs="Calibri"/>
+          <w:i/>
+          <w:iCs/>
+          <w:color w:val="000000"/>
+        </w:rPr>
+        <w:t>Out of all the possible positive labels, how many did the model correctly identify?</w:t>
+      </w:r>
+    </w:p>
+    <w:p>
+      <w:pPr>
+        <w:numPr>
+          <w:ilvl w:val="5"/>
+          <w:numId w:val="1"/>
+        </w:numPr>
+        <w:spacing w:before="100" w:beforeAutospacing="1" w:after="100" w:afterAutospacing="1" w:line="240" w:lineRule="auto"/>
+        <w:rPr>
+          <w:rFonts w:ascii="Calibri" w:eastAsia="Times New Roman" w:hAnsi="Calibri" w:cs="Calibri"/>
+          <w:color w:val="000000"/>
+        </w:rPr>
+      </w:pPr>
+      <w:r>
+        <w:rPr>
+          <w:rFonts w:ascii="Calibri" w:eastAsia="Times New Roman" w:hAnsi="Calibri" w:cs="Calibri"/>
+          <w:i/>
+          <w:iCs/>
+          <w:color w:val="000000"/>
+        </w:rPr>
+        <w:t>Recall = true positives / true positives + false negatives</w:t>
+      </w:r>
+    </w:p>
+    <w:p>
+      <w:pPr>
+        <w:numPr>
           <w:ilvl w:val="1"/>
           <w:numId w:val="1"/>
         </w:numPr>
@@ -583,8 +1153,6 @@
         <w:rPr>
           <w:rFonts w:ascii="Calibri" w:eastAsia="Times New Roman" w:hAnsi="Calibri" w:cs="Calibri"/>
           <w:color w:val="000000"/>
-          <w:sz w:val="27"/>
-          <w:szCs w:val="27"/>
         </w:rPr>
       </w:pPr>
       <w:hyperlink r:id="rId8" w:tgtFrame="_blank" w:history="1">
@@ -592,8 +1160,6 @@
           <w:rPr>
             <w:rFonts w:ascii="Calibri" w:eastAsia="Times New Roman" w:hAnsi="Calibri" w:cs="Calibri"/>
             <w:color w:val="550000"/>
-            <w:sz w:val="27"/>
-            <w:szCs w:val="27"/>
             <w:u w:val="single"/>
           </w:rPr>
           <w:t>Regularization for Sparsity</w:t>
@@ -610,16 +1176,12 @@
         <w:rPr>
           <w:rFonts w:ascii="Calibri" w:eastAsia="Times New Roman" w:hAnsi="Calibri" w:cs="Calibri"/>
           <w:color w:val="000000"/>
-          <w:sz w:val="27"/>
-          <w:szCs w:val="27"/>
-        </w:rPr>
-      </w:pPr>
-      <w:r>
-        <w:rPr>
-          <w:rFonts w:ascii="Calibri" w:eastAsia="Times New Roman" w:hAnsi="Calibri" w:cs="Calibri"/>
-          <w:color w:val="000000"/>
-          <w:sz w:val="27"/>
-          <w:szCs w:val="27"/>
+        </w:rPr>
+      </w:pPr>
+      <w:r>
+        <w:rPr>
+          <w:rFonts w:ascii="Calibri" w:eastAsia="Times New Roman" w:hAnsi="Calibri" w:cs="Calibri"/>
+          <w:color w:val="000000"/>
         </w:rPr>
         <w:t>Terms:</w:t>
       </w:r>
@@ -634,18 +1196,14 @@
         <w:rPr>
           <w:rFonts w:ascii="Calibri" w:eastAsia="Times New Roman" w:hAnsi="Calibri" w:cs="Calibri"/>
           <w:color w:val="000000"/>
-          <w:sz w:val="27"/>
-          <w:szCs w:val="27"/>
-        </w:rPr>
-      </w:pPr>
-      <w:r>
-        <w:rPr>
-          <w:rFonts w:ascii="Calibri" w:eastAsia="Times New Roman" w:hAnsi="Calibri" w:cs="Calibri"/>
-          <w:i/>
-          <w:iCs/>
-          <w:color w:val="000000"/>
-          <w:sz w:val="27"/>
-          <w:szCs w:val="27"/>
+        </w:rPr>
+      </w:pPr>
+      <w:r>
+        <w:rPr>
+          <w:rFonts w:ascii="Calibri" w:eastAsia="Times New Roman" w:hAnsi="Calibri" w:cs="Calibri"/>
+          <w:i/>
+          <w:iCs/>
+          <w:color w:val="000000"/>
         </w:rPr>
         <w:t>Convex optimization</w:t>
       </w:r>
@@ -653,6 +1211,28 @@
     <w:p>
       <w:pPr>
         <w:numPr>
+          <w:ilvl w:val="4"/>
+          <w:numId w:val="1"/>
+        </w:numPr>
+        <w:spacing w:before="100" w:beforeAutospacing="1" w:after="100" w:afterAutospacing="1" w:line="240" w:lineRule="auto"/>
+        <w:rPr>
+          <w:rFonts w:ascii="Calibri" w:eastAsia="Times New Roman" w:hAnsi="Calibri" w:cs="Calibri"/>
+          <w:color w:val="000000"/>
+        </w:rPr>
+      </w:pPr>
+      <w:r>
+        <w:rPr>
+          <w:rFonts w:ascii="Calibri" w:eastAsia="Times New Roman" w:hAnsi="Calibri" w:cs="Calibri"/>
+          <w:i/>
+          <w:iCs/>
+          <w:color w:val="000000"/>
+        </w:rPr>
+        <w:t>The process of using mathematical techniques such as gradient descent to find the minimum of a convex function.</w:t>
+      </w:r>
+    </w:p>
+    <w:p>
+      <w:pPr>
+        <w:numPr>
           <w:ilvl w:val="0"/>
           <w:numId w:val="1"/>
         </w:numPr>
@@ -660,16 +1240,12 @@
         <w:rPr>
           <w:rFonts w:ascii="Calibri" w:eastAsia="Times New Roman" w:hAnsi="Calibri" w:cs="Calibri"/>
           <w:color w:val="000000"/>
-          <w:sz w:val="27"/>
-          <w:szCs w:val="27"/>
-        </w:rPr>
-      </w:pPr>
-      <w:r>
-        <w:rPr>
-          <w:rFonts w:ascii="Calibri" w:eastAsia="Times New Roman" w:hAnsi="Calibri" w:cs="Calibri"/>
-          <w:color w:val="000000"/>
-          <w:sz w:val="27"/>
-          <w:szCs w:val="27"/>
+        </w:rPr>
+      </w:pPr>
+      <w:r>
+        <w:rPr>
+          <w:rFonts w:ascii="Calibri" w:eastAsia="Times New Roman" w:hAnsi="Calibri" w:cs="Calibri"/>
+          <w:color w:val="000000"/>
         </w:rPr>
         <w:t>Google’s </w:t>
       </w:r>
@@ -678,8 +1254,6 @@
           <w:rPr>
             <w:rFonts w:ascii="Calibri" w:eastAsia="Times New Roman" w:hAnsi="Calibri" w:cs="Calibri"/>
             <w:color w:val="550000"/>
-            <w:sz w:val="27"/>
-            <w:szCs w:val="27"/>
             <w:u w:val="single"/>
           </w:rPr>
           <w:t>ML Practicum: Image Classification</w:t>
@@ -689,8 +1263,6 @@
         <w:rPr>
           <w:rFonts w:ascii="Calibri" w:eastAsia="Times New Roman" w:hAnsi="Calibri" w:cs="Calibri"/>
           <w:color w:val="000000"/>
-          <w:sz w:val="27"/>
-          <w:szCs w:val="27"/>
         </w:rPr>
         <w:t> — Study the first two sections: “Introduction” – “Check Your Understanding”.</w:t>
       </w:r>
@@ -706,19 +1278,37 @@
         <w:rPr>
           <w:rFonts w:ascii="Calibri" w:eastAsia="Times New Roman" w:hAnsi="Calibri" w:cs="Calibri"/>
           <w:color w:val="000000"/>
-          <w:sz w:val="27"/>
-          <w:szCs w:val="27"/>
-        </w:rPr>
-      </w:pPr>
-      <w:r>
-        <w:rPr>
-          <w:rFonts w:ascii="Calibri" w:eastAsia="Times New Roman" w:hAnsi="Calibri" w:cs="Calibri"/>
-          <w:color w:val="000000"/>
-          <w:sz w:val="27"/>
-          <w:szCs w:val="27"/>
+        </w:rPr>
+      </w:pPr>
+      <w:r>
+        <w:rPr>
+          <w:rFonts w:ascii="Calibri" w:eastAsia="Times New Roman" w:hAnsi="Calibri" w:cs="Calibri"/>
+          <w:color w:val="000000"/>
         </w:rPr>
         <w:t>Why doesn’t simple network like the one we used for the MNIST dataset work in general?</w:t>
       </w:r>
+    </w:p>
+    <w:p>
+      <w:pPr>
+        <w:numPr>
+          <w:ilvl w:val="2"/>
+          <w:numId w:val="2"/>
+        </w:numPr>
+        <w:spacing w:before="100" w:beforeAutospacing="1" w:after="100" w:afterAutospacing="1" w:line="240" w:lineRule="auto"/>
+        <w:rPr>
+          <w:rFonts w:ascii="Calibri" w:eastAsia="Times New Roman" w:hAnsi="Calibri" w:cs="Calibri"/>
+          <w:color w:val="000000"/>
+        </w:rPr>
+      </w:pPr>
+      <w:r>
+        <w:rPr>
+          <w:rFonts w:ascii="Calibri" w:eastAsia="Times New Roman" w:hAnsi="Calibri" w:cs="Calibri"/>
+          <w:color w:val="000000"/>
+        </w:rPr>
+        <w:t>The MNIST dataset uses very small images where all neurons in the network are connected to each other.  This is not very scalable and manageable when you move up to larger images in the 1080p-2160p (1920x1080 to 3840x2160) range.  At this point you would have, image length x image width x 3 (R,G,B) neurons connected to each other in just the first layer, let alone more layers.  Therefore, it would be too computationally expensive to do it this way.  Hence, using convolutional neural networks for image classification is the way to go.</w:t>
+      </w:r>
+      <w:bookmarkStart w:id="0" w:name="_GoBack"/>
+      <w:bookmarkEnd w:id="0"/>
     </w:p>
     <w:p>
       <w:pPr>
@@ -731,16 +1321,12 @@
         <w:rPr>
           <w:rFonts w:ascii="Calibri" w:eastAsia="Times New Roman" w:hAnsi="Calibri" w:cs="Calibri"/>
           <w:color w:val="000000"/>
-          <w:sz w:val="27"/>
-          <w:szCs w:val="27"/>
-        </w:rPr>
-      </w:pPr>
-      <w:r>
-        <w:rPr>
-          <w:rFonts w:ascii="Calibri" w:eastAsia="Times New Roman" w:hAnsi="Calibri" w:cs="Calibri"/>
-          <w:color w:val="000000"/>
-          <w:sz w:val="27"/>
-          <w:szCs w:val="27"/>
+        </w:rPr>
+      </w:pPr>
+      <w:r>
+        <w:rPr>
+          <w:rFonts w:ascii="Calibri" w:eastAsia="Times New Roman" w:hAnsi="Calibri" w:cs="Calibri"/>
+          <w:color w:val="000000"/>
         </w:rPr>
         <w:t>Terms</w:t>
       </w:r>
@@ -755,20 +1341,158 @@
         <w:rPr>
           <w:rFonts w:ascii="Calibri" w:eastAsia="Times New Roman" w:hAnsi="Calibri" w:cs="Calibri"/>
           <w:color w:val="000000"/>
-          <w:sz w:val="27"/>
-          <w:szCs w:val="27"/>
-        </w:rPr>
-      </w:pPr>
-      <w:r>
-        <w:rPr>
-          <w:rFonts w:ascii="Calibri" w:eastAsia="Times New Roman" w:hAnsi="Calibri" w:cs="Calibri"/>
-          <w:i/>
-          <w:iCs/>
-          <w:color w:val="000000"/>
-          <w:sz w:val="27"/>
-          <w:szCs w:val="27"/>
+        </w:rPr>
+      </w:pPr>
+      <w:r>
+        <w:rPr>
+          <w:rFonts w:ascii="Calibri" w:eastAsia="Times New Roman" w:hAnsi="Calibri" w:cs="Calibri"/>
+          <w:i/>
+          <w:iCs/>
+          <w:color w:val="000000"/>
         </w:rPr>
         <w:t>Convolution</w:t>
+      </w:r>
+    </w:p>
+    <w:p>
+      <w:pPr>
+        <w:numPr>
+          <w:ilvl w:val="3"/>
+          <w:numId w:val="2"/>
+        </w:numPr>
+        <w:spacing w:before="100" w:beforeAutospacing="1" w:after="100" w:afterAutospacing="1" w:line="240" w:lineRule="auto"/>
+        <w:rPr>
+          <w:rFonts w:ascii="Calibri" w:eastAsia="Times New Roman" w:hAnsi="Calibri" w:cs="Calibri"/>
+          <w:color w:val="000000"/>
+        </w:rPr>
+      </w:pPr>
+      <w:r>
+        <w:rPr>
+          <w:rFonts w:ascii="Calibri" w:eastAsia="Times New Roman" w:hAnsi="Calibri" w:cs="Calibri"/>
+          <w:i/>
+          <w:iCs/>
+          <w:color w:val="000000"/>
+        </w:rPr>
+        <w:t>Extracts tiles of the input feature map, and applies filters to them to compute new features, producing an output feature map</w:t>
+      </w:r>
+      <w:r>
+        <w:rPr>
+          <w:rFonts w:ascii="Calibri" w:eastAsia="Times New Roman" w:hAnsi="Calibri" w:cs="Calibri"/>
+          <w:i/>
+          <w:iCs/>
+          <w:color w:val="000000"/>
+        </w:rPr>
+        <w:t>, or convolved feature.</w:t>
+      </w:r>
+    </w:p>
+    <w:p>
+      <w:pPr>
+        <w:numPr>
+          <w:ilvl w:val="3"/>
+          <w:numId w:val="2"/>
+        </w:numPr>
+        <w:spacing w:before="100" w:beforeAutospacing="1" w:after="100" w:afterAutospacing="1" w:line="240" w:lineRule="auto"/>
+        <w:rPr>
+          <w:rFonts w:ascii="Calibri" w:eastAsia="Times New Roman" w:hAnsi="Calibri" w:cs="Calibri"/>
+          <w:color w:val="000000"/>
+        </w:rPr>
+      </w:pPr>
+      <w:r>
+        <w:rPr>
+          <w:rFonts w:ascii="Calibri" w:eastAsia="Times New Roman" w:hAnsi="Calibri" w:cs="Calibri"/>
+          <w:i/>
+          <w:iCs/>
+          <w:color w:val="000000"/>
+        </w:rPr>
+        <w:t>Mixes the convolutional filter and the input matrix in order to train weights</w:t>
+      </w:r>
+    </w:p>
+    <w:p>
+      <w:pPr>
+        <w:numPr>
+          <w:ilvl w:val="3"/>
+          <w:numId w:val="2"/>
+        </w:numPr>
+        <w:spacing w:before="100" w:beforeAutospacing="1" w:after="100" w:afterAutospacing="1" w:line="240" w:lineRule="auto"/>
+        <w:rPr>
+          <w:rFonts w:ascii="Calibri" w:eastAsia="Times New Roman" w:hAnsi="Calibri" w:cs="Calibri"/>
+          <w:color w:val="000000"/>
+        </w:rPr>
+      </w:pPr>
+      <w:r>
+        <w:rPr>
+          <w:rFonts w:ascii="Calibri" w:eastAsia="Times New Roman" w:hAnsi="Calibri" w:cs="Calibri"/>
+          <w:i/>
+          <w:iCs/>
+          <w:color w:val="000000"/>
+        </w:rPr>
+        <w:t>Refers to either convolutional operation or convolutional layer.</w:t>
+      </w:r>
+    </w:p>
+    <w:p>
+      <w:pPr>
+        <w:numPr>
+          <w:ilvl w:val="4"/>
+          <w:numId w:val="2"/>
+        </w:numPr>
+        <w:spacing w:before="100" w:beforeAutospacing="1" w:after="100" w:afterAutospacing="1" w:line="240" w:lineRule="auto"/>
+        <w:rPr>
+          <w:rFonts w:ascii="Calibri" w:eastAsia="Times New Roman" w:hAnsi="Calibri" w:cs="Calibri"/>
+          <w:color w:val="000000"/>
+        </w:rPr>
+      </w:pPr>
+      <w:r>
+        <w:rPr>
+          <w:rFonts w:ascii="Calibri" w:eastAsia="Times New Roman" w:hAnsi="Calibri" w:cs="Calibri"/>
+          <w:i/>
+          <w:iCs/>
+          <w:color w:val="000000"/>
+        </w:rPr>
+        <w:lastRenderedPageBreak/>
+        <w:t>Defined by two parameters:</w:t>
+      </w:r>
+    </w:p>
+    <w:p>
+      <w:pPr>
+        <w:numPr>
+          <w:ilvl w:val="5"/>
+          <w:numId w:val="2"/>
+        </w:numPr>
+        <w:spacing w:before="100" w:beforeAutospacing="1" w:after="100" w:afterAutospacing="1" w:line="240" w:lineRule="auto"/>
+        <w:rPr>
+          <w:rFonts w:ascii="Calibri" w:eastAsia="Times New Roman" w:hAnsi="Calibri" w:cs="Calibri"/>
+          <w:color w:val="000000"/>
+        </w:rPr>
+      </w:pPr>
+      <w:r>
+        <w:rPr>
+          <w:rFonts w:ascii="Calibri" w:eastAsia="Times New Roman" w:hAnsi="Calibri" w:cs="Calibri"/>
+          <w:i/>
+          <w:iCs/>
+          <w:color w:val="000000"/>
+        </w:rPr>
+        <w:t>Size of the tiles that are extracted (typically 3x3 or 5x5 pixels)</w:t>
+      </w:r>
+    </w:p>
+    <w:p>
+      <w:pPr>
+        <w:numPr>
+          <w:ilvl w:val="5"/>
+          <w:numId w:val="2"/>
+        </w:numPr>
+        <w:spacing w:before="100" w:beforeAutospacing="1" w:after="100" w:afterAutospacing="1" w:line="240" w:lineRule="auto"/>
+        <w:rPr>
+          <w:rFonts w:ascii="Calibri" w:eastAsia="Times New Roman" w:hAnsi="Calibri" w:cs="Calibri"/>
+          <w:color w:val="000000"/>
+        </w:rPr>
+      </w:pPr>
+      <w:r>
+        <w:rPr>
+          <w:rFonts w:ascii="Calibri" w:eastAsia="Times New Roman" w:hAnsi="Calibri" w:cs="Calibri"/>
+          <w:i/>
+          <w:iCs/>
+          <w:color w:val="000000"/>
+        </w:rPr>
+        <w:t>Depth of the output feature map, corresponding to the # of filters that are applied.</w:t>
       </w:r>
     </w:p>
     <w:p>
@@ -781,20 +1505,56 @@
         <w:rPr>
           <w:rFonts w:ascii="Calibri" w:eastAsia="Times New Roman" w:hAnsi="Calibri" w:cs="Calibri"/>
           <w:color w:val="000000"/>
-          <w:sz w:val="27"/>
-          <w:szCs w:val="27"/>
-        </w:rPr>
-      </w:pPr>
-      <w:r>
-        <w:rPr>
-          <w:rFonts w:ascii="Calibri" w:eastAsia="Times New Roman" w:hAnsi="Calibri" w:cs="Calibri"/>
-          <w:i/>
-          <w:iCs/>
-          <w:color w:val="000000"/>
-          <w:sz w:val="27"/>
-          <w:szCs w:val="27"/>
+        </w:rPr>
+      </w:pPr>
+      <w:r>
+        <w:rPr>
+          <w:rFonts w:ascii="Calibri" w:eastAsia="Times New Roman" w:hAnsi="Calibri" w:cs="Calibri"/>
+          <w:i/>
+          <w:iCs/>
+          <w:color w:val="000000"/>
         </w:rPr>
         <w:t>Convolved Feature</w:t>
+      </w:r>
+    </w:p>
+    <w:p>
+      <w:pPr>
+        <w:numPr>
+          <w:ilvl w:val="3"/>
+          <w:numId w:val="2"/>
+        </w:numPr>
+        <w:spacing w:before="100" w:beforeAutospacing="1" w:after="100" w:afterAutospacing="1" w:line="240" w:lineRule="auto"/>
+        <w:rPr>
+          <w:rFonts w:ascii="Calibri" w:eastAsia="Times New Roman" w:hAnsi="Calibri" w:cs="Calibri"/>
+          <w:color w:val="000000"/>
+        </w:rPr>
+      </w:pPr>
+      <w:r>
+        <w:rPr>
+          <w:rFonts w:ascii="Calibri" w:eastAsia="Times New Roman" w:hAnsi="Calibri" w:cs="Calibri"/>
+          <w:color w:val="000000"/>
+        </w:rPr>
+        <w:t>An output feature map produced by a convolution operation.</w:t>
+      </w:r>
+    </w:p>
+    <w:p>
+      <w:pPr>
+        <w:numPr>
+          <w:ilvl w:val="3"/>
+          <w:numId w:val="2"/>
+        </w:numPr>
+        <w:spacing w:before="100" w:beforeAutospacing="1" w:after="100" w:afterAutospacing="1" w:line="240" w:lineRule="auto"/>
+        <w:rPr>
+          <w:rFonts w:ascii="Calibri" w:eastAsia="Times New Roman" w:hAnsi="Calibri" w:cs="Calibri"/>
+          <w:color w:val="000000"/>
+        </w:rPr>
+      </w:pPr>
+      <w:r>
+        <w:rPr>
+          <w:rFonts w:ascii="Calibri" w:eastAsia="Times New Roman" w:hAnsi="Calibri" w:cs="Calibri"/>
+          <w:color w:val="000000"/>
+        </w:rPr>
+        <w:t>Can have different size and depth than the input feature map.</w:t>
       </w:r>
     </w:p>
     <w:p>
@@ -807,20 +1567,104 @@
         <w:rPr>
           <w:rFonts w:ascii="Calibri" w:eastAsia="Times New Roman" w:hAnsi="Calibri" w:cs="Calibri"/>
           <w:color w:val="000000"/>
-          <w:sz w:val="27"/>
-          <w:szCs w:val="27"/>
-        </w:rPr>
-      </w:pPr>
-      <w:r>
-        <w:rPr>
-          <w:rFonts w:ascii="Calibri" w:eastAsia="Times New Roman" w:hAnsi="Calibri" w:cs="Calibri"/>
-          <w:i/>
-          <w:iCs/>
-          <w:color w:val="000000"/>
-          <w:sz w:val="27"/>
-          <w:szCs w:val="27"/>
+        </w:rPr>
+      </w:pPr>
+      <w:r>
+        <w:rPr>
+          <w:rFonts w:ascii="Calibri" w:eastAsia="Times New Roman" w:hAnsi="Calibri" w:cs="Calibri"/>
+          <w:i/>
+          <w:iCs/>
+          <w:color w:val="000000"/>
         </w:rPr>
         <w:t>Pooling</w:t>
+      </w:r>
+    </w:p>
+    <w:p>
+      <w:pPr>
+        <w:numPr>
+          <w:ilvl w:val="3"/>
+          <w:numId w:val="2"/>
+        </w:numPr>
+        <w:spacing w:before="100" w:beforeAutospacing="1" w:after="100" w:afterAutospacing="1" w:line="240" w:lineRule="auto"/>
+        <w:rPr>
+          <w:rFonts w:ascii="Calibri" w:eastAsia="Times New Roman" w:hAnsi="Calibri" w:cs="Calibri"/>
+          <w:color w:val="000000"/>
+        </w:rPr>
+      </w:pPr>
+      <w:r>
+        <w:rPr>
+          <w:rFonts w:ascii="Calibri" w:eastAsia="Times New Roman" w:hAnsi="Calibri" w:cs="Calibri"/>
+          <w:i/>
+          <w:iCs/>
+          <w:color w:val="000000"/>
+        </w:rPr>
+        <w:t>Reducing a matrix (or matrices) created by an earlier convolutional layer to a smaller matrix.</w:t>
+      </w:r>
+    </w:p>
+    <w:p>
+      <w:pPr>
+        <w:numPr>
+          <w:ilvl w:val="3"/>
+          <w:numId w:val="2"/>
+        </w:numPr>
+        <w:spacing w:before="100" w:beforeAutospacing="1" w:after="100" w:afterAutospacing="1" w:line="240" w:lineRule="auto"/>
+        <w:rPr>
+          <w:rFonts w:ascii="Calibri" w:eastAsia="Times New Roman" w:hAnsi="Calibri" w:cs="Calibri"/>
+          <w:color w:val="000000"/>
+        </w:rPr>
+      </w:pPr>
+      <w:r>
+        <w:rPr>
+          <w:rFonts w:ascii="Calibri" w:eastAsia="Times New Roman" w:hAnsi="Calibri" w:cs="Calibri"/>
+          <w:i/>
+          <w:iCs/>
+          <w:color w:val="000000"/>
+        </w:rPr>
+        <w:t>Usually involves taking either maximum or average value across the pooled area.</w:t>
+      </w:r>
+    </w:p>
+    <w:p>
+      <w:pPr>
+        <w:numPr>
+          <w:ilvl w:val="3"/>
+          <w:numId w:val="2"/>
+        </w:numPr>
+        <w:spacing w:before="100" w:beforeAutospacing="1" w:after="100" w:afterAutospacing="1" w:line="240" w:lineRule="auto"/>
+        <w:rPr>
+          <w:rFonts w:ascii="Calibri" w:eastAsia="Times New Roman" w:hAnsi="Calibri" w:cs="Calibri"/>
+          <w:color w:val="000000"/>
+        </w:rPr>
+      </w:pPr>
+      <w:r>
+        <w:rPr>
+          <w:rFonts w:ascii="Calibri" w:eastAsia="Times New Roman" w:hAnsi="Calibri" w:cs="Calibri"/>
+          <w:i/>
+          <w:iCs/>
+          <w:color w:val="000000"/>
+        </w:rPr>
+        <w:t>Often called subsampling or downsampling</w:t>
+      </w:r>
+    </w:p>
+    <w:p>
+      <w:pPr>
+        <w:numPr>
+          <w:ilvl w:val="3"/>
+          <w:numId w:val="2"/>
+        </w:numPr>
+        <w:spacing w:before="100" w:beforeAutospacing="1" w:after="100" w:afterAutospacing="1" w:line="240" w:lineRule="auto"/>
+        <w:rPr>
+          <w:rFonts w:ascii="Calibri" w:eastAsia="Times New Roman" w:hAnsi="Calibri" w:cs="Calibri"/>
+          <w:color w:val="000000"/>
+        </w:rPr>
+      </w:pPr>
+      <w:r>
+        <w:rPr>
+          <w:rFonts w:ascii="Calibri" w:eastAsia="Times New Roman" w:hAnsi="Calibri" w:cs="Calibri"/>
+          <w:i/>
+          <w:iCs/>
+          <w:color w:val="000000"/>
+        </w:rPr>
+        <w:t>Helps enforce translational invariance in the input matrix.</w:t>
       </w:r>
     </w:p>
     <w:p/>
@@ -892,7 +1736,7 @@
         <w:sz w:val="20"/>
       </w:rPr>
     </w:lvl>
-    <w:lvl w:ilvl="4" w:tentative="1">
+    <w:lvl w:ilvl="4">
       <w:start w:val="1"/>
       <w:numFmt w:val="decimal"/>
       <w:lvlText w:val="%5."/>
@@ -904,7 +1748,7 @@
         <w:ind w:left="3600" w:hanging="360"/>
       </w:pPr>
     </w:lvl>
-    <w:lvl w:ilvl="5" w:tentative="1">
+    <w:lvl w:ilvl="5">
       <w:start w:val="1"/>
       <w:numFmt w:val="decimal"/>
       <w:lvlText w:val="%6."/>

</xml_diff>